<commit_message>
Missing UI design and name of project. Otherwise done
</commit_message>
<xml_diff>
--- a/documentation/requirements/Troy_Sec2.docx
+++ b/documentation/requirements/Troy_Sec2.docx
@@ -87,7 +87,21 @@
         <w:rPr>
           <w:rFonts w:asciiTheme="minorHAnsi" w:hAnsiTheme="minorHAnsi" w:cstheme="minorHAnsi"/>
         </w:rPr>
-        <w:t xml:space="preserve"> Users will be able to set grades by uploading files from the Autograder or by manually </w:t>
+        <w:t xml:space="preserve"> Users will be able to set grades by uploading files from the </w:t>
+      </w:r>
+      <w:proofErr w:type="spellStart"/>
+      <w:r>
+        <w:rPr>
+          <w:rFonts w:asciiTheme="minorHAnsi" w:hAnsiTheme="minorHAnsi" w:cstheme="minorHAnsi"/>
+        </w:rPr>
+        <w:t>Autograder</w:t>
+      </w:r>
+      <w:proofErr w:type="spellEnd"/>
+      <w:r>
+        <w:rPr>
+          <w:rFonts w:asciiTheme="minorHAnsi" w:hAnsiTheme="minorHAnsi" w:cstheme="minorHAnsi"/>
+        </w:rPr>
+        <w:t xml:space="preserve"> or by manually </w:t>
       </w:r>
       <w:r>
         <w:rPr>
@@ -111,11 +125,6 @@
       </w:r>
     </w:p>
     <w:p/>
-    <w:p>
-      <w:r>
-        <w:t>___login? Mobile site?</w:t>
-      </w:r>
-    </w:p>
     <w:p>
       <w:pPr>
         <w:pStyle w:val="ListParagraph"/>
@@ -127,6 +136,9 @@
       <w:r>
         <w:t>Login</w:t>
       </w:r>
+      <w:r>
+        <w:t xml:space="preserve"> page (provided by D2L). </w:t>
+      </w:r>
     </w:p>
     <w:p>
       <w:pPr>
@@ -149,7 +161,27 @@
         </w:numPr>
       </w:pPr>
       <w:r>
-        <w:t>By default shows all courses that user has access to.</w:t>
+        <w:t xml:space="preserve">By </w:t>
+      </w:r>
+      <w:proofErr w:type="gramStart"/>
+      <w:r>
+        <w:t>default</w:t>
+      </w:r>
+      <w:proofErr w:type="gramEnd"/>
+      <w:r>
+        <w:t xml:space="preserve"> shows all courses</w:t>
+      </w:r>
+      <w:r>
+        <w:t xml:space="preserve"> from current term</w:t>
+      </w:r>
+      <w:r>
+        <w:t xml:space="preserve"> that user has</w:t>
+      </w:r>
+      <w:r>
+        <w:t xml:space="preserve"> permission to set grades and feedback for</w:t>
+      </w:r>
+      <w:r>
+        <w:t>.</w:t>
       </w:r>
     </w:p>
     <w:p>
@@ -173,7 +205,7 @@
         </w:numPr>
       </w:pPr>
       <w:r>
-        <w:t>Shows grading items for selected course</w:t>
+        <w:t>Selecting a course will hide/show the grade items</w:t>
       </w:r>
     </w:p>
     <w:p>
@@ -185,7 +217,81 @@
         </w:numPr>
       </w:pPr>
       <w:r>
-        <w:t>Choose if providing grades for all students in course or just for specific ones</w:t>
+        <w:t xml:space="preserve">Choose if </w:t>
+      </w:r>
+      <w:r>
+        <w:t xml:space="preserve">uploading an </w:t>
+      </w:r>
+      <w:proofErr w:type="spellStart"/>
+      <w:r>
+        <w:t>Autograder</w:t>
+      </w:r>
+      <w:proofErr w:type="spellEnd"/>
+      <w:r>
+        <w:t xml:space="preserve"> file (students to be graded will be </w:t>
+      </w:r>
+      <w:r>
+        <w:t xml:space="preserve">determined by file) </w:t>
+      </w:r>
+      <w:r>
+        <w:t xml:space="preserve">or manually </w:t>
+      </w:r>
+      <w:r>
+        <w:t>providing grades for all students in course or specific ones</w:t>
+      </w:r>
+    </w:p>
+    <w:p>
+      <w:r>
+        <w:t>3a.</w:t>
+      </w:r>
+      <w:r>
+        <w:tab/>
+        <w:t xml:space="preserve">Manual Input page. </w:t>
+      </w:r>
+    </w:p>
+    <w:p>
+      <w:pPr>
+        <w:pStyle w:val="ListParagraph"/>
+        <w:numPr>
+          <w:ilvl w:val="0"/>
+          <w:numId w:val="7"/>
+        </w:numPr>
+      </w:pPr>
+      <w:r>
+        <w:t>Grade and Feedback input boxes for each selected student</w:t>
+      </w:r>
+    </w:p>
+    <w:p>
+      <w:pPr>
+        <w:pStyle w:val="ListParagraph"/>
+        <w:numPr>
+          <w:ilvl w:val="0"/>
+          <w:numId w:val="7"/>
+        </w:numPr>
+      </w:pPr>
+      <w:r>
+        <w:t>___</w:t>
+      </w:r>
+    </w:p>
+    <w:p>
+      <w:r>
+        <w:t>3b.</w:t>
+      </w:r>
+      <w:r>
+        <w:tab/>
+        <w:t>File Selection Dialog</w:t>
+      </w:r>
+    </w:p>
+    <w:p>
+      <w:pPr>
+        <w:pStyle w:val="ListParagraph"/>
+        <w:numPr>
+          <w:ilvl w:val="0"/>
+          <w:numId w:val="8"/>
+        </w:numPr>
+      </w:pPr>
+      <w:r>
+        <w:t>__</w:t>
       </w:r>
     </w:p>
     <w:p>
@@ -195,7 +301,46 @@
           <w:ilvl w:val="0"/>
           <w:numId w:val="5"/>
         </w:numPr>
-      </w:pPr>
+        <w:rPr>
+          <w:vanish/>
+        </w:rPr>
+      </w:pPr>
+    </w:p>
+    <w:p>
+      <w:pPr>
+        <w:pStyle w:val="ListParagraph"/>
+        <w:numPr>
+          <w:ilvl w:val="0"/>
+          <w:numId w:val="5"/>
+        </w:numPr>
+      </w:pPr>
+      <w:r>
+        <w:t>Report page</w:t>
+      </w:r>
+    </w:p>
+    <w:p>
+      <w:pPr>
+        <w:pStyle w:val="ListParagraph"/>
+        <w:numPr>
+          <w:ilvl w:val="1"/>
+          <w:numId w:val="5"/>
+        </w:numPr>
+      </w:pPr>
+      <w:r>
+        <w:t>Displays outcome of set grades and feedback operation</w:t>
+      </w:r>
+    </w:p>
+    <w:p>
+      <w:pPr>
+        <w:pStyle w:val="ListParagraph"/>
+        <w:numPr>
+          <w:ilvl w:val="1"/>
+          <w:numId w:val="5"/>
+        </w:numPr>
+      </w:pPr>
+      <w:r>
+        <w:t>Options to return to Course List page or logout</w:t>
+      </w:r>
     </w:p>
     <w:p>
       <w:pPr>
@@ -215,7 +360,21 @@
         </w:numPr>
       </w:pPr>
       <w:r>
-        <w:t>Upload Autograder file to set grades in MLS for all students in a course (__Does autograder give feedback?)</w:t>
+        <w:t xml:space="preserve">Upload </w:t>
+      </w:r>
+      <w:proofErr w:type="spellStart"/>
+      <w:r>
+        <w:t>Autograder</w:t>
+      </w:r>
+      <w:proofErr w:type="spellEnd"/>
+      <w:r>
+        <w:t xml:space="preserve"> file to set grades</w:t>
+      </w:r>
+      <w:r>
+        <w:t xml:space="preserve"> and feedback</w:t>
+      </w:r>
+      <w:r>
+        <w:t xml:space="preserve"> in MLS for all students in a course</w:t>
       </w:r>
     </w:p>
     <w:p>
@@ -241,59 +400,59 @@
         <w:t>User Characteristics</w:t>
       </w:r>
     </w:p>
-    <w:p/>
-    <w:p>
-      <w:r>
-        <w:t>Users will be MLS users with permissions to set grades and feedback for students (re: professors and TAs).</w:t>
-      </w:r>
-      <w:r>
-        <w:t xml:space="preserve"> No technical experience is required for use of ___.</w:t>
-      </w:r>
-    </w:p>
-    <w:p/>
-    <w:p>
-      <w:pPr>
-        <w:pStyle w:val="Heading2"/>
-      </w:pPr>
-      <w:r>
-        <w:t>Constraints</w:t>
-      </w:r>
-    </w:p>
-    <w:p/>
-    <w:p>
-      <w:r>
-        <w:t>Development will be constrained by the capabilities of the Brightspace APIs.</w:t>
-      </w:r>
-    </w:p>
-    <w:p/>
-    <w:p>
-      <w:pPr>
-        <w:pStyle w:val="Heading2"/>
-      </w:pPr>
-      <w:r>
-        <w:lastRenderedPageBreak/>
-        <w:t>Assumptions and Dependencies</w:t>
-      </w:r>
-    </w:p>
-    <w:p/>
-    <w:p>
-      <w:r>
-        <w:t>___ is d</w:t>
-      </w:r>
-      <w:r>
-        <w:t xml:space="preserve">ependent on </w:t>
-      </w:r>
-      <w:r>
-        <w:t>continued support</w:t>
-      </w:r>
-      <w:r>
-        <w:t xml:space="preserve"> </w:t>
-      </w:r>
-      <w:r>
-        <w:t>for</w:t>
-      </w:r>
+    <w:p>
       <w:bookmarkStart w:id="0" w:name="_GoBack"/>
       <w:bookmarkEnd w:id="0"/>
+    </w:p>
+    <w:p>
+      <w:r>
+        <w:t>Users will be MLS users with permissions to set grades and feedback for students (re: professors and TAs).</w:t>
+      </w:r>
+      <w:r>
+        <w:t xml:space="preserve"> No technical experience is required for use of ___.</w:t>
+      </w:r>
+    </w:p>
+    <w:p/>
+    <w:p>
+      <w:pPr>
+        <w:pStyle w:val="Heading2"/>
+      </w:pPr>
+      <w:r>
+        <w:t>Constraints</w:t>
+      </w:r>
+    </w:p>
+    <w:p/>
+    <w:p>
+      <w:r>
+        <w:t>Development will be constrained by the capabilities of the Brightspace APIs.</w:t>
+      </w:r>
+    </w:p>
+    <w:p/>
+    <w:p>
+      <w:pPr>
+        <w:pStyle w:val="Heading2"/>
+      </w:pPr>
+      <w:r>
+        <w:t>Assumptions and Dependencies</w:t>
+      </w:r>
+    </w:p>
+    <w:p/>
+    <w:p>
+      <w:r>
+        <w:t>___ is d</w:t>
+      </w:r>
+      <w:r>
+        <w:t xml:space="preserve">ependent on </w:t>
+      </w:r>
+      <w:r>
+        <w:t>continued support</w:t>
+      </w:r>
+      <w:r>
+        <w:t xml:space="preserve"> </w:t>
+      </w:r>
+      <w:r>
+        <w:t>for</w:t>
+      </w:r>
       <w:r>
         <w:t xml:space="preserve"> Brightspace</w:t>
       </w:r>
@@ -301,7 +460,15 @@
         <w:t>’s</w:t>
       </w:r>
       <w:r>
-        <w:t xml:space="preserve"> APIs and the Autograder outputting correct files. </w:t>
+        <w:t xml:space="preserve"> APIs and the </w:t>
+      </w:r>
+      <w:proofErr w:type="spellStart"/>
+      <w:r>
+        <w:t>Autograder</w:t>
+      </w:r>
+      <w:proofErr w:type="spellEnd"/>
+      <w:r>
+        <w:t xml:space="preserve"> outputting correct files. </w:t>
       </w:r>
     </w:p>
     <w:p/>
@@ -817,6 +984,119 @@
     </w:lvl>
   </w:abstractNum>
   <w:abstractNum w:abstractNumId="5" w15:restartNumberingAfterBreak="0">
+    <w:nsid w:val="322D1B4E"/>
+    <w:multiLevelType w:val="hybridMultilevel"/>
+    <w:tmpl w:val="6846B424"/>
+    <w:lvl w:ilvl="0" w:tplc="10090001">
+      <w:start w:val="1"/>
+      <w:numFmt w:val="bullet"/>
+      <w:lvlText w:val=""/>
+      <w:lvlJc w:val="left"/>
+      <w:pPr>
+        <w:ind w:left="720" w:hanging="360"/>
+      </w:pPr>
+      <w:rPr>
+        <w:rFonts w:ascii="Symbol" w:hAnsi="Symbol" w:hint="default"/>
+      </w:rPr>
+    </w:lvl>
+    <w:lvl w:ilvl="1" w:tplc="10090003" w:tentative="1">
+      <w:start w:val="1"/>
+      <w:numFmt w:val="bullet"/>
+      <w:lvlText w:val="o"/>
+      <w:lvlJc w:val="left"/>
+      <w:pPr>
+        <w:ind w:left="1440" w:hanging="360"/>
+      </w:pPr>
+      <w:rPr>
+        <w:rFonts w:ascii="Courier New" w:hAnsi="Courier New" w:cs="Courier New" w:hint="default"/>
+      </w:rPr>
+    </w:lvl>
+    <w:lvl w:ilvl="2" w:tplc="10090005" w:tentative="1">
+      <w:start w:val="1"/>
+      <w:numFmt w:val="bullet"/>
+      <w:lvlText w:val=""/>
+      <w:lvlJc w:val="left"/>
+      <w:pPr>
+        <w:ind w:left="2160" w:hanging="360"/>
+      </w:pPr>
+      <w:rPr>
+        <w:rFonts w:ascii="Wingdings" w:hAnsi="Wingdings" w:hint="default"/>
+      </w:rPr>
+    </w:lvl>
+    <w:lvl w:ilvl="3" w:tplc="10090001" w:tentative="1">
+      <w:start w:val="1"/>
+      <w:numFmt w:val="bullet"/>
+      <w:lvlText w:val=""/>
+      <w:lvlJc w:val="left"/>
+      <w:pPr>
+        <w:ind w:left="2880" w:hanging="360"/>
+      </w:pPr>
+      <w:rPr>
+        <w:rFonts w:ascii="Symbol" w:hAnsi="Symbol" w:hint="default"/>
+      </w:rPr>
+    </w:lvl>
+    <w:lvl w:ilvl="4" w:tplc="10090003" w:tentative="1">
+      <w:start w:val="1"/>
+      <w:numFmt w:val="bullet"/>
+      <w:lvlText w:val="o"/>
+      <w:lvlJc w:val="left"/>
+      <w:pPr>
+        <w:ind w:left="3600" w:hanging="360"/>
+      </w:pPr>
+      <w:rPr>
+        <w:rFonts w:ascii="Courier New" w:hAnsi="Courier New" w:cs="Courier New" w:hint="default"/>
+      </w:rPr>
+    </w:lvl>
+    <w:lvl w:ilvl="5" w:tplc="10090005" w:tentative="1">
+      <w:start w:val="1"/>
+      <w:numFmt w:val="bullet"/>
+      <w:lvlText w:val=""/>
+      <w:lvlJc w:val="left"/>
+      <w:pPr>
+        <w:ind w:left="4320" w:hanging="360"/>
+      </w:pPr>
+      <w:rPr>
+        <w:rFonts w:ascii="Wingdings" w:hAnsi="Wingdings" w:hint="default"/>
+      </w:rPr>
+    </w:lvl>
+    <w:lvl w:ilvl="6" w:tplc="10090001" w:tentative="1">
+      <w:start w:val="1"/>
+      <w:numFmt w:val="bullet"/>
+      <w:lvlText w:val=""/>
+      <w:lvlJc w:val="left"/>
+      <w:pPr>
+        <w:ind w:left="5040" w:hanging="360"/>
+      </w:pPr>
+      <w:rPr>
+        <w:rFonts w:ascii="Symbol" w:hAnsi="Symbol" w:hint="default"/>
+      </w:rPr>
+    </w:lvl>
+    <w:lvl w:ilvl="7" w:tplc="10090003" w:tentative="1">
+      <w:start w:val="1"/>
+      <w:numFmt w:val="bullet"/>
+      <w:lvlText w:val="o"/>
+      <w:lvlJc w:val="left"/>
+      <w:pPr>
+        <w:ind w:left="5760" w:hanging="360"/>
+      </w:pPr>
+      <w:rPr>
+        <w:rFonts w:ascii="Courier New" w:hAnsi="Courier New" w:cs="Courier New" w:hint="default"/>
+      </w:rPr>
+    </w:lvl>
+    <w:lvl w:ilvl="8" w:tplc="10090005" w:tentative="1">
+      <w:start w:val="1"/>
+      <w:numFmt w:val="bullet"/>
+      <w:lvlText w:val=""/>
+      <w:lvlJc w:val="left"/>
+      <w:pPr>
+        <w:ind w:left="6480" w:hanging="360"/>
+      </w:pPr>
+      <w:rPr>
+        <w:rFonts w:ascii="Wingdings" w:hAnsi="Wingdings" w:hint="default"/>
+      </w:rPr>
+    </w:lvl>
+  </w:abstractNum>
+  <w:abstractNum w:abstractNumId="6" w15:restartNumberingAfterBreak="0">
     <w:nsid w:val="428068FB"/>
     <w:multiLevelType w:val="hybridMultilevel"/>
     <w:tmpl w:val="81C6F606"/>
@@ -900,6 +1180,119 @@
       <w:pPr>
         <w:ind w:left="6120" w:hanging="180"/>
       </w:pPr>
+    </w:lvl>
+  </w:abstractNum>
+  <w:abstractNum w:abstractNumId="7" w15:restartNumberingAfterBreak="0">
+    <w:nsid w:val="54B7384D"/>
+    <w:multiLevelType w:val="hybridMultilevel"/>
+    <w:tmpl w:val="521ECBA8"/>
+    <w:lvl w:ilvl="0" w:tplc="10090001">
+      <w:start w:val="1"/>
+      <w:numFmt w:val="bullet"/>
+      <w:lvlText w:val=""/>
+      <w:lvlJc w:val="left"/>
+      <w:pPr>
+        <w:ind w:left="720" w:hanging="360"/>
+      </w:pPr>
+      <w:rPr>
+        <w:rFonts w:ascii="Symbol" w:hAnsi="Symbol" w:hint="default"/>
+      </w:rPr>
+    </w:lvl>
+    <w:lvl w:ilvl="1" w:tplc="10090003" w:tentative="1">
+      <w:start w:val="1"/>
+      <w:numFmt w:val="bullet"/>
+      <w:lvlText w:val="o"/>
+      <w:lvlJc w:val="left"/>
+      <w:pPr>
+        <w:ind w:left="1440" w:hanging="360"/>
+      </w:pPr>
+      <w:rPr>
+        <w:rFonts w:ascii="Courier New" w:hAnsi="Courier New" w:cs="Courier New" w:hint="default"/>
+      </w:rPr>
+    </w:lvl>
+    <w:lvl w:ilvl="2" w:tplc="10090005" w:tentative="1">
+      <w:start w:val="1"/>
+      <w:numFmt w:val="bullet"/>
+      <w:lvlText w:val=""/>
+      <w:lvlJc w:val="left"/>
+      <w:pPr>
+        <w:ind w:left="2160" w:hanging="360"/>
+      </w:pPr>
+      <w:rPr>
+        <w:rFonts w:ascii="Wingdings" w:hAnsi="Wingdings" w:hint="default"/>
+      </w:rPr>
+    </w:lvl>
+    <w:lvl w:ilvl="3" w:tplc="10090001" w:tentative="1">
+      <w:start w:val="1"/>
+      <w:numFmt w:val="bullet"/>
+      <w:lvlText w:val=""/>
+      <w:lvlJc w:val="left"/>
+      <w:pPr>
+        <w:ind w:left="2880" w:hanging="360"/>
+      </w:pPr>
+      <w:rPr>
+        <w:rFonts w:ascii="Symbol" w:hAnsi="Symbol" w:hint="default"/>
+      </w:rPr>
+    </w:lvl>
+    <w:lvl w:ilvl="4" w:tplc="10090003" w:tentative="1">
+      <w:start w:val="1"/>
+      <w:numFmt w:val="bullet"/>
+      <w:lvlText w:val="o"/>
+      <w:lvlJc w:val="left"/>
+      <w:pPr>
+        <w:ind w:left="3600" w:hanging="360"/>
+      </w:pPr>
+      <w:rPr>
+        <w:rFonts w:ascii="Courier New" w:hAnsi="Courier New" w:cs="Courier New" w:hint="default"/>
+      </w:rPr>
+    </w:lvl>
+    <w:lvl w:ilvl="5" w:tplc="10090005" w:tentative="1">
+      <w:start w:val="1"/>
+      <w:numFmt w:val="bullet"/>
+      <w:lvlText w:val=""/>
+      <w:lvlJc w:val="left"/>
+      <w:pPr>
+        <w:ind w:left="4320" w:hanging="360"/>
+      </w:pPr>
+      <w:rPr>
+        <w:rFonts w:ascii="Wingdings" w:hAnsi="Wingdings" w:hint="default"/>
+      </w:rPr>
+    </w:lvl>
+    <w:lvl w:ilvl="6" w:tplc="10090001" w:tentative="1">
+      <w:start w:val="1"/>
+      <w:numFmt w:val="bullet"/>
+      <w:lvlText w:val=""/>
+      <w:lvlJc w:val="left"/>
+      <w:pPr>
+        <w:ind w:left="5040" w:hanging="360"/>
+      </w:pPr>
+      <w:rPr>
+        <w:rFonts w:ascii="Symbol" w:hAnsi="Symbol" w:hint="default"/>
+      </w:rPr>
+    </w:lvl>
+    <w:lvl w:ilvl="7" w:tplc="10090003" w:tentative="1">
+      <w:start w:val="1"/>
+      <w:numFmt w:val="bullet"/>
+      <w:lvlText w:val="o"/>
+      <w:lvlJc w:val="left"/>
+      <w:pPr>
+        <w:ind w:left="5760" w:hanging="360"/>
+      </w:pPr>
+      <w:rPr>
+        <w:rFonts w:ascii="Courier New" w:hAnsi="Courier New" w:cs="Courier New" w:hint="default"/>
+      </w:rPr>
+    </w:lvl>
+    <w:lvl w:ilvl="8" w:tplc="10090005" w:tentative="1">
+      <w:start w:val="1"/>
+      <w:numFmt w:val="bullet"/>
+      <w:lvlText w:val=""/>
+      <w:lvlJc w:val="left"/>
+      <w:pPr>
+        <w:ind w:left="6480" w:hanging="360"/>
+      </w:pPr>
+      <w:rPr>
+        <w:rFonts w:ascii="Wingdings" w:hAnsi="Wingdings" w:hint="default"/>
+      </w:rPr>
     </w:lvl>
   </w:abstractNum>
   <w:num w:numId="1">
@@ -918,7 +1311,13 @@
     <w:abstractNumId w:val="3"/>
   </w:num>
   <w:num w:numId="6">
+    <w:abstractNumId w:val="6"/>
+  </w:num>
+  <w:num w:numId="7">
     <w:abstractNumId w:val="5"/>
+  </w:num>
+  <w:num w:numId="8">
+    <w:abstractNumId w:val="7"/>
   </w:num>
 </w:numbering>
 </file>

</xml_diff>

<commit_message>
more updates, still need more info on UI
</commit_message>
<xml_diff>
--- a/documentation/requirements/Troy_Sec2.docx
+++ b/documentation/requirements/Troy_Sec2.docx
@@ -115,6 +115,14 @@
         </w:rPr>
         <w:t>.</w:t>
       </w:r>
+      <w:r>
+        <w:rPr>
+          <w:rFonts w:asciiTheme="minorHAnsi" w:hAnsiTheme="minorHAnsi" w:cstheme="minorHAnsi"/>
+        </w:rPr>
+        <w:t xml:space="preserve"> </w:t>
+      </w:r>
+      <w:bookmarkStart w:id="0" w:name="_GoBack"/>
+      <w:bookmarkEnd w:id="0"/>
     </w:p>
     <w:p>
       <w:pPr>
@@ -161,15 +169,10 @@
         </w:numPr>
       </w:pPr>
       <w:r>
-        <w:t xml:space="preserve">By </w:t>
-      </w:r>
-      <w:proofErr w:type="gramStart"/>
-      <w:r>
-        <w:t>default</w:t>
-      </w:r>
-      <w:proofErr w:type="gramEnd"/>
-      <w:r>
-        <w:t xml:space="preserve"> shows all courses</w:t>
+        <w:t>S</w:t>
+      </w:r>
+      <w:r>
+        <w:t>hows all courses</w:t>
       </w:r>
       <w:r>
         <w:t xml:space="preserve"> from current term</w:t>
@@ -178,10 +181,7 @@
         <w:t xml:space="preserve"> that user has</w:t>
       </w:r>
       <w:r>
-        <w:t xml:space="preserve"> permission to set grades and feedback for</w:t>
-      </w:r>
-      <w:r>
-        <w:t>.</w:t>
+        <w:t xml:space="preserve"> permission to set grades for</w:t>
       </w:r>
     </w:p>
     <w:p>
@@ -193,7 +193,19 @@
         </w:numPr>
       </w:pPr>
       <w:r>
-        <w:t>Has a search bar that dynamically filters courses according to course title</w:t>
+        <w:t>Selecting a course will hide/show the grade items</w:t>
+      </w:r>
+    </w:p>
+    <w:p>
+      <w:pPr>
+        <w:pStyle w:val="ListParagraph"/>
+        <w:numPr>
+          <w:ilvl w:val="0"/>
+          <w:numId w:val="5"/>
+        </w:numPr>
+      </w:pPr>
+      <w:r>
+        <w:t>Grade Item page</w:t>
       </w:r>
     </w:p>
     <w:p>
@@ -205,7 +217,39 @@
         </w:numPr>
       </w:pPr>
       <w:r>
-        <w:t>Selecting a course will hide/show the grade items</w:t>
+        <w:t xml:space="preserve">Choose if </w:t>
+      </w:r>
+      <w:r>
+        <w:t xml:space="preserve">uploading an </w:t>
+      </w:r>
+      <w:proofErr w:type="spellStart"/>
+      <w:r>
+        <w:t>Autograder</w:t>
+      </w:r>
+      <w:proofErr w:type="spellEnd"/>
+      <w:r>
+        <w:t xml:space="preserve"> file (students to be graded will be </w:t>
+      </w:r>
+      <w:r>
+        <w:t xml:space="preserve">determined by file) </w:t>
+      </w:r>
+      <w:r>
+        <w:t xml:space="preserve">or manually </w:t>
+      </w:r>
+      <w:r>
+        <w:t>providing grades for all students in course or specific ones</w:t>
+      </w:r>
+    </w:p>
+    <w:p>
+      <w:pPr>
+        <w:pStyle w:val="ListParagraph"/>
+        <w:numPr>
+          <w:ilvl w:val="0"/>
+          <w:numId w:val="5"/>
+        </w:numPr>
+      </w:pPr>
+      <w:r>
+        <w:t>Report page</w:t>
       </w:r>
     </w:p>
     <w:p>
@@ -217,105 +261,7 @@
         </w:numPr>
       </w:pPr>
       <w:r>
-        <w:t xml:space="preserve">Choose if </w:t>
-      </w:r>
-      <w:r>
-        <w:t xml:space="preserve">uploading an </w:t>
-      </w:r>
-      <w:proofErr w:type="spellStart"/>
-      <w:r>
-        <w:t>Autograder</w:t>
-      </w:r>
-      <w:proofErr w:type="spellEnd"/>
-      <w:r>
-        <w:t xml:space="preserve"> file (students to be graded will be </w:t>
-      </w:r>
-      <w:r>
-        <w:t xml:space="preserve">determined by file) </w:t>
-      </w:r>
-      <w:r>
-        <w:t xml:space="preserve">or manually </w:t>
-      </w:r>
-      <w:r>
-        <w:t>providing grades for all students in course or specific ones</w:t>
-      </w:r>
-    </w:p>
-    <w:p>
-      <w:r>
-        <w:t>3a.</w:t>
-      </w:r>
-      <w:r>
-        <w:tab/>
-        <w:t xml:space="preserve">Manual Input page. </w:t>
-      </w:r>
-    </w:p>
-    <w:p>
-      <w:pPr>
-        <w:pStyle w:val="ListParagraph"/>
-        <w:numPr>
-          <w:ilvl w:val="0"/>
-          <w:numId w:val="7"/>
-        </w:numPr>
-      </w:pPr>
-      <w:r>
-        <w:t>Grade and Feedback input boxes for each selected student</w:t>
-      </w:r>
-    </w:p>
-    <w:p>
-      <w:pPr>
-        <w:pStyle w:val="ListParagraph"/>
-        <w:numPr>
-          <w:ilvl w:val="0"/>
-          <w:numId w:val="7"/>
-        </w:numPr>
-      </w:pPr>
-      <w:r>
-        <w:t>___</w:t>
-      </w:r>
-    </w:p>
-    <w:p>
-      <w:r>
-        <w:t>3b.</w:t>
-      </w:r>
-      <w:r>
-        <w:tab/>
-        <w:t>File Selection Dialog</w:t>
-      </w:r>
-    </w:p>
-    <w:p>
-      <w:pPr>
-        <w:pStyle w:val="ListParagraph"/>
-        <w:numPr>
-          <w:ilvl w:val="0"/>
-          <w:numId w:val="8"/>
-        </w:numPr>
-      </w:pPr>
-      <w:r>
-        <w:t>__</w:t>
-      </w:r>
-    </w:p>
-    <w:p>
-      <w:pPr>
-        <w:pStyle w:val="ListParagraph"/>
-        <w:numPr>
-          <w:ilvl w:val="0"/>
-          <w:numId w:val="5"/>
-        </w:numPr>
-        <w:rPr>
-          <w:vanish/>
-        </w:rPr>
-      </w:pPr>
-    </w:p>
-    <w:p>
-      <w:pPr>
-        <w:pStyle w:val="ListParagraph"/>
-        <w:numPr>
-          <w:ilvl w:val="0"/>
-          <w:numId w:val="5"/>
-        </w:numPr>
-      </w:pPr>
-      <w:r>
-        <w:t>Report page</w:t>
+        <w:t>Displays outcome of set grades and feedback operation</w:t>
       </w:r>
     </w:p>
     <w:p>
@@ -327,18 +273,6 @@
         </w:numPr>
       </w:pPr>
       <w:r>
-        <w:t>Displays outcome of set grades and feedback operation</w:t>
-      </w:r>
-    </w:p>
-    <w:p>
-      <w:pPr>
-        <w:pStyle w:val="ListParagraph"/>
-        <w:numPr>
-          <w:ilvl w:val="1"/>
-          <w:numId w:val="5"/>
-        </w:numPr>
-      </w:pPr>
-      <w:r>
         <w:t>Options to return to Course List page or logout</w:t>
       </w:r>
     </w:p>
@@ -400,16 +334,25 @@
         <w:t>User Characteristics</w:t>
       </w:r>
     </w:p>
+    <w:p/>
     <w:p>
-      <w:bookmarkStart w:id="0" w:name="_GoBack"/>
-      <w:bookmarkEnd w:id="0"/>
-    </w:p>
-    <w:p>
-      <w:r>
-        <w:t>Users will be MLS users with permissions to set grades and feedback for students (re: professors and TAs).</w:t>
-      </w:r>
-      <w:r>
-        <w:t xml:space="preserve"> No technical experience is required for use of ___.</w:t>
+      <w:r>
+        <w:t xml:space="preserve">Users will be MLS users with permissions to set grades </w:t>
+      </w:r>
+      <w:r>
+        <w:t>f</w:t>
+      </w:r>
+      <w:r>
+        <w:t>or students (re: professors and TAs).</w:t>
+      </w:r>
+      <w:r>
+        <w:t xml:space="preserve"> No technical experience is required for</w:t>
+      </w:r>
+      <w:r>
+        <w:t xml:space="preserve"> the</w:t>
+      </w:r>
+      <w:r>
+        <w:t xml:space="preserve"> use of ___.</w:t>
       </w:r>
     </w:p>
     <w:p/>
@@ -433,6 +376,7 @@
         <w:pStyle w:val="Heading2"/>
       </w:pPr>
       <w:r>
+        <w:lastRenderedPageBreak/>
         <w:t>Assumptions and Dependencies</w:t>
       </w:r>
     </w:p>

</xml_diff>